<commit_message>
Can now right click blocks to place Xs
</commit_message>
<xml_diff>
--- a/Grombcross Game Design Document.docx
+++ b/Grombcross Game Design Document.docx
@@ -1,6 +1,6 @@
 
 <file path=word/document.xml><?xml version="1.0" encoding="utf-8"?>
-<w:document xmlns:wpc="http://schemas.microsoft.com/office/word/2010/wordprocessingCanvas" xmlns:mc="http://schemas.openxmlformats.org/markup-compatibility/2006" xmlns:o="urn:schemas-microsoft-com:office:office" xmlns:r="http://schemas.openxmlformats.org/officeDocument/2006/relationships" xmlns:m="http://schemas.openxmlformats.org/officeDocument/2006/math" xmlns:v="urn:schemas-microsoft-com:vml" xmlns:wp14="http://schemas.microsoft.com/office/word/2010/wordprocessingDrawing" xmlns:wp="http://schemas.openxmlformats.org/drawingml/2006/wordprocessingDrawing" xmlns:w10="urn:schemas-microsoft-com:office:word" xmlns:w="http://schemas.openxmlformats.org/wordprocessingml/2006/main" xmlns:w14="http://schemas.microsoft.com/office/word/2010/wordml" xmlns:w15="http://schemas.microsoft.com/office/word/2012/wordml" xmlns:wpg="http://schemas.microsoft.com/office/word/2010/wordprocessingGroup" xmlns:wpi="http://schemas.microsoft.com/office/word/2010/wordprocessingInk" xmlns:wne="http://schemas.microsoft.com/office/word/2006/wordml" xmlns:wps="http://schemas.microsoft.com/office/word/2010/wordprocessingShape" mc:Ignorable="w14 w15 wp14">
+<w:document xmlns:wpc="http://schemas.microsoft.com/office/word/2010/wordprocessingCanvas" xmlns:cx="http://schemas.microsoft.com/office/drawing/2014/chartex" xmlns:cx1="http://schemas.microsoft.com/office/drawing/2015/9/8/chartex" xmlns:cx2="http://schemas.microsoft.com/office/drawing/2015/10/21/chartex" xmlns:cx3="http://schemas.microsoft.com/office/drawing/2016/5/9/chartex" xmlns:cx4="http://schemas.microsoft.com/office/drawing/2016/5/10/chartex" xmlns:cx5="http://schemas.microsoft.com/office/drawing/2016/5/11/chartex" xmlns:cx6="http://schemas.microsoft.com/office/drawing/2016/5/12/chartex" xmlns:cx7="http://schemas.microsoft.com/office/drawing/2016/5/13/chartex" xmlns:cx8="http://schemas.microsoft.com/office/drawing/2016/5/14/chartex" xmlns:mc="http://schemas.openxmlformats.org/markup-compatibility/2006" xmlns:aink="http://schemas.microsoft.com/office/drawing/2016/ink" xmlns:am3d="http://schemas.microsoft.com/office/drawing/2017/model3d" xmlns:o="urn:schemas-microsoft-com:office:office" xmlns:oel="http://schemas.microsoft.com/office/2019/extlst" xmlns:r="http://schemas.openxmlformats.org/officeDocument/2006/relationships" xmlns:m="http://schemas.openxmlformats.org/officeDocument/2006/math" xmlns:v="urn:schemas-microsoft-com:vml" xmlns:wp14="http://schemas.microsoft.com/office/word/2010/wordprocessingDrawing" xmlns:wp="http://schemas.openxmlformats.org/drawingml/2006/wordprocessingDrawing" xmlns:w10="urn:schemas-microsoft-com:office:word" xmlns:w="http://schemas.openxmlformats.org/wordprocessingml/2006/main" xmlns:w14="http://schemas.microsoft.com/office/word/2010/wordml" xmlns:w15="http://schemas.microsoft.com/office/word/2012/wordml" xmlns:w16cex="http://schemas.microsoft.com/office/word/2018/wordml/cex" xmlns:w16cid="http://schemas.microsoft.com/office/word/2016/wordml/cid" xmlns:w16="http://schemas.microsoft.com/office/word/2018/wordml" xmlns:w16sdtdh="http://schemas.microsoft.com/office/word/2020/wordml/sdtdatahash" xmlns:w16se="http://schemas.microsoft.com/office/word/2015/wordml/symex" xmlns:wpg="http://schemas.microsoft.com/office/word/2010/wordprocessingGroup" xmlns:wpi="http://schemas.microsoft.com/office/word/2010/wordprocessingInk" xmlns:wne="http://schemas.microsoft.com/office/word/2006/wordml" xmlns:wps="http://schemas.microsoft.com/office/word/2010/wordprocessingShape" mc:Ignorable="w14 w15 w16se w16cid w16 w16cex w16sdtdh wp14">
   <w:body>
     <w:p>
       <w:pPr>
@@ -404,10 +404,10 @@
         <mc:AlternateContent>
           <mc:Choice Requires="wps">
             <w:drawing>
-              <wp:anchor distT="0" distB="0" distL="114300" distR="114300" simplePos="0" relativeHeight="251665408" behindDoc="0" locked="0" layoutInCell="1" allowOverlap="1" wp14:anchorId="2D6D566C" wp14:editId="56993564">
+              <wp:anchor distT="0" distB="0" distL="114300" distR="114300" simplePos="0" relativeHeight="251665408" behindDoc="0" locked="0" layoutInCell="1" allowOverlap="1" wp14:anchorId="4212FB87" wp14:editId="5D9E3B07">
                 <wp:simplePos x="0" y="0"/>
                 <wp:positionH relativeFrom="margin">
-                  <wp:posOffset>2387600</wp:posOffset>
+                  <wp:posOffset>1587</wp:posOffset>
                 </wp:positionH>
                 <wp:positionV relativeFrom="paragraph">
                   <wp:posOffset>28575</wp:posOffset>
@@ -478,7 +478,7 @@
           </mc:Choice>
           <mc:Fallback>
             <w:pict>
-              <v:roundrect w14:anchorId="2D6D566C" id="Rounded Rectangle 4" o:spid="_x0000_s1026" style="position:absolute;margin-left:188pt;margin-top:2.25pt;width:154pt;height:38pt;z-index:251665408;visibility:visible;mso-wrap-style:square;mso-width-percent:0;mso-height-percent:0;mso-wrap-distance-left:9pt;mso-wrap-distance-top:0;mso-wrap-distance-right:9pt;mso-wrap-distance-bottom:0;mso-position-horizontal:absolute;mso-position-horizontal-relative:margin;mso-position-vertical:absolute;mso-position-vertical-relative:text;mso-width-percent:0;mso-height-percent:0;mso-width-relative:margin;mso-height-relative:margin;v-text-anchor:middle" arcsize="5018f" o:gfxdata="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" fillcolor="#9ecb81 [2169]" strokecolor="#70ad47 [3209]" strokeweight=".5pt">
+              <v:roundrect w14:anchorId="4212FB87" id="Rounded Rectangle 4" o:spid="_x0000_s1026" style="position:absolute;margin-left:.1pt;margin-top:2.25pt;width:154pt;height:38pt;z-index:251665408;visibility:visible;mso-wrap-style:square;mso-width-percent:0;mso-height-percent:0;mso-wrap-distance-left:9pt;mso-wrap-distance-top:0;mso-wrap-distance-right:9pt;mso-wrap-distance-bottom:0;mso-position-horizontal:absolute;mso-position-horizontal-relative:margin;mso-position-vertical:absolute;mso-position-vertical-relative:text;mso-width-percent:0;mso-height-percent:0;mso-width-relative:margin;mso-height-relative:margin;v-text-anchor:middle" arcsize="5018f" o:gfxdata="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" fillcolor="#9ecb81 [2169]" strokecolor="#70ad47 [3209]" strokeweight=".5pt">
                 <v:fill color2="#8ac066 [2617]" rotate="t" colors="0 #b5d5a7;.5 #aace99;1 #9cca86" focus="100%" type="gradient">
                   <o:fill v:ext="view" type="gradientUnscaled"/>
                 </v:fill>
@@ -515,8 +515,6 @@
           <w:lang w:val="en"/>
         </w:rPr>
       </w:pPr>
-      <w:bookmarkStart w:id="0" w:name="_GoBack"/>
-      <w:bookmarkEnd w:id="0"/>
       <w:r>
         <w:rPr>
           <w:rFonts w:ascii="Calibri" w:hAnsi="Calibri" w:cs="Calibri"/>
@@ -527,7 +525,80 @@
         <mc:AlternateContent>
           <mc:Choice Requires="wps">
             <w:drawing>
-              <wp:anchor distT="0" distB="0" distL="114300" distR="114300" simplePos="0" relativeHeight="251678720" behindDoc="0" locked="0" layoutInCell="1" allowOverlap="1" wp14:anchorId="1606B5D0" wp14:editId="1A79AA3B">
+              <wp:anchor distT="0" distB="0" distL="114300" distR="114300" simplePos="0" relativeHeight="251668480" behindDoc="0" locked="0" layoutInCell="1" allowOverlap="1" wp14:anchorId="21D12B0F" wp14:editId="5BBD6CBB">
+                <wp:simplePos x="0" y="0"/>
+                <wp:positionH relativeFrom="column">
+                  <wp:posOffset>978217</wp:posOffset>
+                </wp:positionH>
+                <wp:positionV relativeFrom="paragraph">
+                  <wp:posOffset>214630</wp:posOffset>
+                </wp:positionV>
+                <wp:extent cx="0" cy="295991"/>
+                <wp:effectExtent l="76200" t="0" r="57150" b="66040"/>
+                <wp:wrapNone/>
+                <wp:docPr id="7" name="Straight Arrow Connector 7"/>
+                <wp:cNvGraphicFramePr/>
+                <a:graphic xmlns:a="http://schemas.openxmlformats.org/drawingml/2006/main">
+                  <a:graphicData uri="http://schemas.microsoft.com/office/word/2010/wordprocessingShape">
+                    <wps:wsp>
+                      <wps:cNvCnPr/>
+                      <wps:spPr>
+                        <a:xfrm>
+                          <a:off x="0" y="0"/>
+                          <a:ext cx="0" cy="295991"/>
+                        </a:xfrm>
+                        <a:prstGeom prst="straightConnector1">
+                          <a:avLst/>
+                        </a:prstGeom>
+                        <a:ln>
+                          <a:tailEnd type="triangle"/>
+                        </a:ln>
+                      </wps:spPr>
+                      <wps:style>
+                        <a:lnRef idx="1">
+                          <a:schemeClr val="dk1"/>
+                        </a:lnRef>
+                        <a:fillRef idx="0">
+                          <a:schemeClr val="dk1"/>
+                        </a:fillRef>
+                        <a:effectRef idx="0">
+                          <a:schemeClr val="dk1"/>
+                        </a:effectRef>
+                        <a:fontRef idx="minor">
+                          <a:schemeClr val="tx1"/>
+                        </a:fontRef>
+                      </wps:style>
+                      <wps:bodyPr/>
+                    </wps:wsp>
+                  </a:graphicData>
+                </a:graphic>
+              </wp:anchor>
+            </w:drawing>
+          </mc:Choice>
+          <mc:Fallback>
+            <w:pict>
+              <v:shapetype w14:anchorId="0E148AC9" id="_x0000_t32" coordsize="21600,21600" o:spt="32" o:oned="t" path="m,l21600,21600e" filled="f">
+                <v:path arrowok="t" fillok="f" o:connecttype="none"/>
+                <o:lock v:ext="edit" shapetype="t"/>
+              </v:shapetype>
+              <v:shape id="Straight Arrow Connector 7" o:spid="_x0000_s1026" type="#_x0000_t32" style="position:absolute;margin-left:77pt;margin-top:16.9pt;width:0;height:23.3pt;z-index:251668480;visibility:visible;mso-wrap-style:square;mso-wrap-distance-left:9pt;mso-wrap-distance-top:0;mso-wrap-distance-right:9pt;mso-wrap-distance-bottom:0;mso-position-horizontal:absolute;mso-position-horizontal-relative:text;mso-position-vertical:absolute;mso-position-vertical-relative:text" o:gfxdata="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" strokecolor="black [3200]" strokeweight=".5pt">
+                <v:stroke endarrow="block" joinstyle="miter"/>
+              </v:shape>
+            </w:pict>
+          </mc:Fallback>
+        </mc:AlternateContent>
+      </w:r>
+      <w:r>
+        <w:rPr>
+          <w:rFonts w:ascii="Calibri" w:hAnsi="Calibri" w:cs="Calibri"/>
+          <w:noProof/>
+          <w:sz w:val="24"/>
+          <w:szCs w:val="24"/>
+        </w:rPr>
+        <mc:AlternateContent>
+          <mc:Choice Requires="wps">
+            <w:drawing>
+              <wp:anchor distT="0" distB="0" distL="114300" distR="114300" simplePos="0" relativeHeight="251678720" behindDoc="0" locked="0" layoutInCell="1" allowOverlap="1" wp14:anchorId="0907BF47" wp14:editId="6061C9F2">
                 <wp:simplePos x="0" y="0"/>
                 <wp:positionH relativeFrom="column">
                   <wp:posOffset>2020592</wp:posOffset>
@@ -585,11 +656,7 @@
           </mc:Choice>
           <mc:Fallback>
             <w:pict>
-              <v:shapetype w14:anchorId="72492D50" id="_x0000_t32" coordsize="21600,21600" o:spt="32" o:oned="t" path="m,l21600,21600e" filled="f">
-                <v:path arrowok="t" fillok="f" o:connecttype="none"/>
-                <o:lock v:ext="edit" shapetype="t"/>
-              </v:shapetype>
-              <v:shape id="Straight Arrow Connector 13" o:spid="_x0000_s1026" type="#_x0000_t32" style="position:absolute;margin-left:159.1pt;margin-top:109.7pt;width:25.8pt;height:.4pt;z-index:251678720;visibility:visible;mso-wrap-style:square;mso-width-percent:0;mso-height-percent:0;mso-wrap-distance-left:9pt;mso-wrap-distance-top:0;mso-wrap-distance-right:9pt;mso-wrap-distance-bottom:0;mso-position-horizontal:absolute;mso-position-horizontal-relative:text;mso-position-vertical:absolute;mso-position-vertical-relative:text;mso-width-percent:0;mso-height-percent:0;mso-width-relative:margin;mso-height-relative:margin" o:gfxdata="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" strokecolor="black [3200]" strokeweight=".5pt">
+              <v:shape w14:anchorId="36800A2B" id="Straight Arrow Connector 13" o:spid="_x0000_s1026" type="#_x0000_t32" style="position:absolute;margin-left:159.1pt;margin-top:109.7pt;width:25.8pt;height:.4pt;z-index:251678720;visibility:visible;mso-wrap-style:square;mso-width-percent:0;mso-height-percent:0;mso-wrap-distance-left:9pt;mso-wrap-distance-top:0;mso-wrap-distance-right:9pt;mso-wrap-distance-bottom:0;mso-position-horizontal:absolute;mso-position-horizontal-relative:text;mso-position-vertical:absolute;mso-position-vertical-relative:text;mso-width-percent:0;mso-height-percent:0;mso-width-relative:margin;mso-height-relative:margin" o:gfxdata="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" strokecolor="black [3200]" strokeweight=".5pt">
                 <v:stroke endarrow="block" joinstyle="miter"/>
               </v:shape>
             </w:pict>
@@ -606,7 +673,7 @@
         <mc:AlternateContent>
           <mc:Choice Requires="wps">
             <w:drawing>
-              <wp:anchor distT="0" distB="0" distL="114300" distR="114300" simplePos="0" relativeHeight="251676672" behindDoc="0" locked="0" layoutInCell="1" allowOverlap="1" wp14:anchorId="3FD89F4D" wp14:editId="74641E0B">
+              <wp:anchor distT="0" distB="0" distL="114300" distR="114300" simplePos="0" relativeHeight="251676672" behindDoc="0" locked="0" layoutInCell="1" allowOverlap="1" wp14:anchorId="382F4AC7" wp14:editId="228D40CD">
                 <wp:simplePos x="0" y="0"/>
                 <wp:positionH relativeFrom="column">
                   <wp:posOffset>4447749</wp:posOffset>
@@ -664,7 +731,7 @@
           </mc:Choice>
           <mc:Fallback>
             <w:pict>
-              <v:shape w14:anchorId="434D0459" id="Straight Arrow Connector 12" o:spid="_x0000_s1026" type="#_x0000_t32" style="position:absolute;margin-left:350.2pt;margin-top:108.5pt;width:25.8pt;height:.4pt;z-index:251676672;visibility:visible;mso-wrap-style:square;mso-width-percent:0;mso-height-percent:0;mso-wrap-distance-left:9pt;mso-wrap-distance-top:0;mso-wrap-distance-right:9pt;mso-wrap-distance-bottom:0;mso-position-horizontal:absolute;mso-position-horizontal-relative:text;mso-position-vertical:absolute;mso-position-vertical-relative:text;mso-width-percent:0;mso-height-percent:0;mso-width-relative:margin;mso-height-relative:margin" o:gfxdata="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" strokecolor="black [3200]" strokeweight=".5pt">
+              <v:shape w14:anchorId="1D2FA1BF" id="Straight Arrow Connector 12" o:spid="_x0000_s1026" type="#_x0000_t32" style="position:absolute;margin-left:350.2pt;margin-top:108.5pt;width:25.8pt;height:.4pt;z-index:251676672;visibility:visible;mso-wrap-style:square;mso-width-percent:0;mso-height-percent:0;mso-wrap-distance-left:9pt;mso-wrap-distance-top:0;mso-wrap-distance-right:9pt;mso-wrap-distance-bottom:0;mso-position-horizontal:absolute;mso-position-horizontal-relative:text;mso-position-vertical:absolute;mso-position-vertical-relative:text;mso-width-percent:0;mso-height-percent:0;mso-width-relative:margin;mso-height-relative:margin" o:gfxdata="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" strokecolor="black [3200]" strokeweight=".5pt">
                 <v:stroke endarrow="block" joinstyle="miter"/>
               </v:shape>
             </w:pict>
@@ -681,7 +748,7 @@
         <mc:AlternateContent>
           <mc:Choice Requires="wps">
             <w:drawing>
-              <wp:anchor distT="0" distB="0" distL="114300" distR="114300" simplePos="0" relativeHeight="251674624" behindDoc="0" locked="0" layoutInCell="1" allowOverlap="1" wp14:anchorId="12C04492" wp14:editId="75135E64">
+              <wp:anchor distT="0" distB="0" distL="114300" distR="114300" simplePos="0" relativeHeight="251674624" behindDoc="0" locked="0" layoutInCell="1" allowOverlap="1" wp14:anchorId="07E3EDCF" wp14:editId="1FFBC3ED">
                 <wp:simplePos x="0" y="0"/>
                 <wp:positionH relativeFrom="column">
                   <wp:posOffset>4438650</wp:posOffset>
@@ -739,7 +806,7 @@
           </mc:Choice>
           <mc:Fallback>
             <w:pict>
-              <v:shape w14:anchorId="1E380452" id="Straight Arrow Connector 11" o:spid="_x0000_s1026" type="#_x0000_t32" style="position:absolute;margin-left:349.5pt;margin-top:88.45pt;width:24.95pt;height:0;flip:x;z-index:251674624;visibility:visible;mso-wrap-style:square;mso-width-percent:0;mso-height-percent:0;mso-wrap-distance-left:9pt;mso-wrap-distance-top:0;mso-wrap-distance-right:9pt;mso-wrap-distance-bottom:0;mso-position-horizontal:absolute;mso-position-horizontal-relative:text;mso-position-vertical:absolute;mso-position-vertical-relative:text;mso-width-percent:0;mso-height-percent:0;mso-width-relative:margin;mso-height-relative:margin" o:gfxdata="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" strokecolor="black [3200]" strokeweight=".5pt">
+              <v:shape w14:anchorId="1761B15E" id="Straight Arrow Connector 11" o:spid="_x0000_s1026" type="#_x0000_t32" style="position:absolute;margin-left:349.5pt;margin-top:88.45pt;width:24.95pt;height:0;flip:x;z-index:251674624;visibility:visible;mso-wrap-style:square;mso-width-percent:0;mso-height-percent:0;mso-wrap-distance-left:9pt;mso-wrap-distance-top:0;mso-wrap-distance-right:9pt;mso-wrap-distance-bottom:0;mso-position-horizontal:absolute;mso-position-horizontal-relative:text;mso-position-vertical:absolute;mso-position-vertical-relative:text;mso-width-percent:0;mso-height-percent:0;mso-width-relative:margin;mso-height-relative:margin" o:gfxdata="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" strokecolor="black [3200]" strokeweight=".5pt">
                 <v:stroke endarrow="block" joinstyle="miter"/>
               </v:shape>
             </w:pict>
@@ -756,7 +823,7 @@
         <mc:AlternateContent>
           <mc:Choice Requires="wps">
             <w:drawing>
-              <wp:anchor distT="0" distB="0" distL="114300" distR="114300" simplePos="0" relativeHeight="251663360" behindDoc="0" locked="0" layoutInCell="1" allowOverlap="1" wp14:anchorId="0987E4BD" wp14:editId="3D5EEDD8">
+              <wp:anchor distT="0" distB="0" distL="114300" distR="114300" simplePos="0" relativeHeight="251663360" behindDoc="0" locked="0" layoutInCell="1" allowOverlap="1" wp14:anchorId="425DAA7C" wp14:editId="18983191">
                 <wp:simplePos x="0" y="0"/>
                 <wp:positionH relativeFrom="margin">
                   <wp:posOffset>4848654</wp:posOffset>
@@ -844,7 +911,7 @@
           </mc:Choice>
           <mc:Fallback>
             <w:pict>
-              <v:roundrect w14:anchorId="0987E4BD" id="Rounded Rectangle 3" o:spid="_x0000_s1027" style="position:absolute;margin-left:381.8pt;margin-top:43.4pt;width:154pt;height:121.5pt;z-index:251663360;visibility:visible;mso-wrap-style:square;mso-width-percent:0;mso-height-percent:0;mso-wrap-distance-left:9pt;mso-wrap-distance-top:0;mso-wrap-distance-right:9pt;mso-wrap-distance-bottom:0;mso-position-horizontal:absolute;mso-position-horizontal-relative:margin;mso-position-vertical:absolute;mso-position-vertical-relative:text;mso-width-percent:0;mso-height-percent:0;mso-width-relative:margin;mso-height-relative:margin;v-text-anchor:middle" arcsize="5018f" o:gfxdata="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" fillcolor="#91bce3 [2164]" strokecolor="#5b9bd5 [3204]" strokeweight=".5pt">
+              <v:roundrect w14:anchorId="425DAA7C" id="Rounded Rectangle 3" o:spid="_x0000_s1027" style="position:absolute;margin-left:381.8pt;margin-top:43.4pt;width:154pt;height:121.5pt;z-index:251663360;visibility:visible;mso-wrap-style:square;mso-width-percent:0;mso-height-percent:0;mso-wrap-distance-left:9pt;mso-wrap-distance-top:0;mso-wrap-distance-right:9pt;mso-wrap-distance-bottom:0;mso-position-horizontal:absolute;mso-position-horizontal-relative:margin;mso-position-vertical:absolute;mso-position-vertical-relative:text;mso-width-percent:0;mso-height-percent:0;mso-width-relative:margin;mso-height-relative:margin;v-text-anchor:middle" arcsize="5018f" o:gfxdata="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" fillcolor="#91bce3 [2164]" strokecolor="#5b9bd5 [3204]" strokeweight=".5pt">
                 <v:fill color2="#7aaddd [2612]" rotate="t" colors="0 #b1cbe9;.5 #a3c1e5;1 #92b9e4" focus="100%" type="gradient">
                   <o:fill v:ext="view" type="gradientUnscaled"/>
                 </v:fill>
@@ -891,7 +958,7 @@
         <mc:AlternateContent>
           <mc:Choice Requires="wps">
             <w:drawing>
-              <wp:anchor distT="0" distB="0" distL="114300" distR="114300" simplePos="0" relativeHeight="251672576" behindDoc="0" locked="0" layoutInCell="1" allowOverlap="1" wp14:anchorId="0E0062FA" wp14:editId="3FE1D169">
+              <wp:anchor distT="0" distB="0" distL="114300" distR="114300" simplePos="0" relativeHeight="251672576" behindDoc="0" locked="0" layoutInCell="1" allowOverlap="1" wp14:anchorId="38B7FD9A" wp14:editId="21B252AE">
                 <wp:simplePos x="0" y="0"/>
                 <wp:positionH relativeFrom="column">
                   <wp:posOffset>2021825</wp:posOffset>
@@ -949,7 +1016,7 @@
           </mc:Choice>
           <mc:Fallback>
             <w:pict>
-              <v:shape w14:anchorId="65833362" id="Straight Arrow Connector 10" o:spid="_x0000_s1026" type="#_x0000_t32" style="position:absolute;margin-left:159.2pt;margin-top:90.2pt;width:24.95pt;height:0;flip:x;z-index:251672576;visibility:visible;mso-wrap-style:square;mso-width-percent:0;mso-height-percent:0;mso-wrap-distance-left:9pt;mso-wrap-distance-top:0;mso-wrap-distance-right:9pt;mso-wrap-distance-bottom:0;mso-position-horizontal:absolute;mso-position-horizontal-relative:text;mso-position-vertical:absolute;mso-position-vertical-relative:text;mso-width-percent:0;mso-height-percent:0;mso-width-relative:margin;mso-height-relative:margin" o:gfxdata="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" strokecolor="black [3200]" strokeweight=".5pt">
+              <v:shape w14:anchorId="2D599E95" id="Straight Arrow Connector 10" o:spid="_x0000_s1026" type="#_x0000_t32" style="position:absolute;margin-left:159.2pt;margin-top:90.2pt;width:24.95pt;height:0;flip:x;z-index:251672576;visibility:visible;mso-wrap-style:square;mso-width-percent:0;mso-height-percent:0;mso-wrap-distance-left:9pt;mso-wrap-distance-top:0;mso-wrap-distance-right:9pt;mso-wrap-distance-bottom:0;mso-position-horizontal:absolute;mso-position-horizontal-relative:text;mso-position-vertical:absolute;mso-position-vertical-relative:text;mso-width-percent:0;mso-height-percent:0;mso-width-relative:margin;mso-height-relative:margin" o:gfxdata="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" strokecolor="black [3200]" strokeweight=".5pt">
                 <v:stroke endarrow="block" joinstyle="miter"/>
               </v:shape>
             </w:pict>
@@ -966,7 +1033,7 @@
         <mc:AlternateContent>
           <mc:Choice Requires="wps">
             <w:drawing>
-              <wp:anchor distT="0" distB="0" distL="114300" distR="114300" simplePos="0" relativeHeight="251670528" behindDoc="0" locked="0" layoutInCell="1" allowOverlap="1" wp14:anchorId="0E0062FA" wp14:editId="3FE1D169">
+              <wp:anchor distT="0" distB="0" distL="114300" distR="114300" simplePos="0" relativeHeight="251670528" behindDoc="0" locked="0" layoutInCell="1" allowOverlap="1" wp14:anchorId="6D0F356A" wp14:editId="511AB03B">
                 <wp:simplePos x="0" y="0"/>
                 <wp:positionH relativeFrom="column">
                   <wp:posOffset>3351038</wp:posOffset>
@@ -1018,7 +1085,7 @@
           </mc:Choice>
           <mc:Fallback>
             <w:pict>
-              <v:shape w14:anchorId="70995D62" id="Straight Arrow Connector 9" o:spid="_x0000_s1026" type="#_x0000_t32" style="position:absolute;margin-left:263.85pt;margin-top:170.2pt;width:0;height:23.3pt;z-index:251670528;visibility:visible;mso-wrap-style:square;mso-wrap-distance-left:9pt;mso-wrap-distance-top:0;mso-wrap-distance-right:9pt;mso-wrap-distance-bottom:0;mso-position-horizontal:absolute;mso-position-horizontal-relative:text;mso-position-vertical:absolute;mso-position-vertical-relative:text" o:gfxdata="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" strokecolor="black [3200]" strokeweight=".5pt">
+              <v:shape w14:anchorId="50DC53AA" id="Straight Arrow Connector 9" o:spid="_x0000_s1026" type="#_x0000_t32" style="position:absolute;margin-left:263.85pt;margin-top:170.2pt;width:0;height:23.3pt;z-index:251670528;visibility:visible;mso-wrap-style:square;mso-wrap-distance-left:9pt;mso-wrap-distance-top:0;mso-wrap-distance-right:9pt;mso-wrap-distance-bottom:0;mso-position-horizontal:absolute;mso-position-horizontal-relative:text;mso-position-vertical:absolute;mso-position-vertical-relative:text" o:gfxdata="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" strokecolor="black [3200]" strokeweight=".5pt">
                 <v:stroke endarrow="block" joinstyle="miter"/>
               </v:shape>
             </w:pict>
@@ -1035,76 +1102,7 @@
         <mc:AlternateContent>
           <mc:Choice Requires="wps">
             <w:drawing>
-              <wp:anchor distT="0" distB="0" distL="114300" distR="114300" simplePos="0" relativeHeight="251668480" behindDoc="0" locked="0" layoutInCell="1" allowOverlap="1">
-                <wp:simplePos x="0" y="0"/>
-                <wp:positionH relativeFrom="column">
-                  <wp:posOffset>3364230</wp:posOffset>
-                </wp:positionH>
-                <wp:positionV relativeFrom="paragraph">
-                  <wp:posOffset>214836</wp:posOffset>
-                </wp:positionV>
-                <wp:extent cx="0" cy="295991"/>
-                <wp:effectExtent l="76200" t="0" r="57150" b="66040"/>
-                <wp:wrapNone/>
-                <wp:docPr id="7" name="Straight Arrow Connector 7"/>
-                <wp:cNvGraphicFramePr/>
-                <a:graphic xmlns:a="http://schemas.openxmlformats.org/drawingml/2006/main">
-                  <a:graphicData uri="http://schemas.microsoft.com/office/word/2010/wordprocessingShape">
-                    <wps:wsp>
-                      <wps:cNvCnPr/>
-                      <wps:spPr>
-                        <a:xfrm>
-                          <a:off x="0" y="0"/>
-                          <a:ext cx="0" cy="295991"/>
-                        </a:xfrm>
-                        <a:prstGeom prst="straightConnector1">
-                          <a:avLst/>
-                        </a:prstGeom>
-                        <a:ln>
-                          <a:tailEnd type="triangle"/>
-                        </a:ln>
-                      </wps:spPr>
-                      <wps:style>
-                        <a:lnRef idx="1">
-                          <a:schemeClr val="dk1"/>
-                        </a:lnRef>
-                        <a:fillRef idx="0">
-                          <a:schemeClr val="dk1"/>
-                        </a:fillRef>
-                        <a:effectRef idx="0">
-                          <a:schemeClr val="dk1"/>
-                        </a:effectRef>
-                        <a:fontRef idx="minor">
-                          <a:schemeClr val="tx1"/>
-                        </a:fontRef>
-                      </wps:style>
-                      <wps:bodyPr/>
-                    </wps:wsp>
-                  </a:graphicData>
-                </a:graphic>
-              </wp:anchor>
-            </w:drawing>
-          </mc:Choice>
-          <mc:Fallback>
-            <w:pict>
-              <v:shape w14:anchorId="08EBC0E3" id="Straight Arrow Connector 7" o:spid="_x0000_s1026" type="#_x0000_t32" style="position:absolute;margin-left:264.9pt;margin-top:16.9pt;width:0;height:23.3pt;z-index:251668480;visibility:visible;mso-wrap-style:square;mso-wrap-distance-left:9pt;mso-wrap-distance-top:0;mso-wrap-distance-right:9pt;mso-wrap-distance-bottom:0;mso-position-horizontal:absolute;mso-position-horizontal-relative:text;mso-position-vertical:absolute;mso-position-vertical-relative:text" o:gfxdata="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" strokecolor="black [3200]" strokeweight=".5pt">
-                <v:stroke endarrow="block" joinstyle="miter"/>
-              </v:shape>
-            </w:pict>
-          </mc:Fallback>
-        </mc:AlternateContent>
-      </w:r>
-      <w:r>
-        <w:rPr>
-          <w:rFonts w:ascii="Calibri" w:hAnsi="Calibri" w:cs="Calibri"/>
-          <w:noProof/>
-          <w:sz w:val="24"/>
-          <w:szCs w:val="24"/>
-        </w:rPr>
-        <mc:AlternateContent>
-          <mc:Choice Requires="wps">
-            <w:drawing>
-              <wp:anchor distT="0" distB="0" distL="114300" distR="114300" simplePos="0" relativeHeight="251667456" behindDoc="0" locked="0" layoutInCell="1" allowOverlap="1" wp14:anchorId="1F3FE35F" wp14:editId="71026CAE">
+              <wp:anchor distT="0" distB="0" distL="114300" distR="114300" simplePos="0" relativeHeight="251667456" behindDoc="0" locked="0" layoutInCell="1" allowOverlap="1" wp14:anchorId="39E81BB7" wp14:editId="187C03F0">
                 <wp:simplePos x="0" y="0"/>
                 <wp:positionH relativeFrom="margin">
                   <wp:align>center</wp:align>
@@ -1181,7 +1179,7 @@
           </mc:Choice>
           <mc:Fallback>
             <w:pict>
-              <v:roundrect w14:anchorId="1F3FE35F" id="Rounded Rectangle 5" o:spid="_x0000_s1028" style="position:absolute;margin-left:0;margin-top:198.4pt;width:154pt;height:38pt;z-index:251667456;visibility:visible;mso-wrap-style:square;mso-width-percent:0;mso-height-percent:0;mso-wrap-distance-left:9pt;mso-wrap-distance-top:0;mso-wrap-distance-right:9pt;mso-wrap-distance-bottom:0;mso-position-horizontal:center;mso-position-horizontal-relative:margin;mso-position-vertical:absolute;mso-position-vertical-relative:text;mso-width-percent:0;mso-height-percent:0;mso-width-relative:margin;mso-height-relative:margin;v-text-anchor:middle" arcsize="5018f" o:gfxdata="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" fillcolor="#f3a875 [2165]" strokecolor="#ed7d31 [3205]" strokeweight=".5pt">
+              <v:roundrect w14:anchorId="39E81BB7" id="Rounded Rectangle 5" o:spid="_x0000_s1028" style="position:absolute;margin-left:0;margin-top:198.4pt;width:154pt;height:38pt;z-index:251667456;visibility:visible;mso-wrap-style:square;mso-width-percent:0;mso-height-percent:0;mso-wrap-distance-left:9pt;mso-wrap-distance-top:0;mso-wrap-distance-right:9pt;mso-wrap-distance-bottom:0;mso-position-horizontal:center;mso-position-horizontal-relative:margin;mso-position-vertical:absolute;mso-position-vertical-relative:text;mso-width-percent:0;mso-height-percent:0;mso-width-relative:margin;mso-height-relative:margin;v-text-anchor:middle" arcsize="5018f" o:gfxdata="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" fillcolor="#f3a875 [2165]" strokecolor="#ed7d31 [3205]" strokeweight=".5pt">
                 <v:fill color2="#f09558 [2613]" rotate="t" colors="0 #f7bda4;.5 #f5b195;1 #f8a581" focus="100%" type="gradient">
                   <o:fill v:ext="view" type="gradientUnscaled"/>
                 </v:fill>
@@ -1217,7 +1215,7 @@
         <mc:AlternateContent>
           <mc:Choice Requires="wps">
             <w:drawing>
-              <wp:anchor distT="0" distB="0" distL="114300" distR="114300" simplePos="0" relativeHeight="251659264" behindDoc="0" locked="0" layoutInCell="1" allowOverlap="1">
+              <wp:anchor distT="0" distB="0" distL="114300" distR="114300" simplePos="0" relativeHeight="251659264" behindDoc="0" locked="0" layoutInCell="1" allowOverlap="1" wp14:anchorId="68AFDA76" wp14:editId="3D5CDDA0">
                 <wp:simplePos x="0" y="0"/>
                 <wp:positionH relativeFrom="margin">
                   <wp:posOffset>0</wp:posOffset>
@@ -1266,7 +1264,7 @@
                               <w:jc w:val="center"/>
                             </w:pPr>
                             <w:r>
-                              <w:t>Credits View</w:t>
+                              <w:t>Title View</w:t>
                             </w:r>
                           </w:p>
                           <w:p>
@@ -1276,6 +1274,18 @@
                                 <w:sz w:val="18"/>
                               </w:rPr>
                             </w:pPr>
+                            <w:r>
+                              <w:rPr>
+                                <w:sz w:val="18"/>
+                              </w:rPr>
+                              <w:t>Displays title of game.</w:t>
+                            </w:r>
+                            <w:r>
+                              <w:rPr>
+                                <w:sz w:val="18"/>
+                              </w:rPr>
+                              <w:br/>
+                            </w:r>
                             <w:r>
                               <w:rPr>
                                 <w:sz w:val="18"/>
@@ -1311,7 +1321,7 @@
           </mc:Choice>
           <mc:Fallback>
             <w:pict>
-              <v:roundrect id="Rounded Rectangle 1" o:spid="_x0000_s1029" style="position:absolute;margin-left:0;margin-top:43.4pt;width:154pt;height:121.5pt;z-index:251659264;visibility:visible;mso-wrap-style:square;mso-width-percent:0;mso-height-percent:0;mso-wrap-distance-left:9pt;mso-wrap-distance-top:0;mso-wrap-distance-right:9pt;mso-wrap-distance-bottom:0;mso-position-horizontal:absolute;mso-position-horizontal-relative:margin;mso-position-vertical:absolute;mso-position-vertical-relative:text;mso-width-percent:0;mso-height-percent:0;mso-width-relative:margin;mso-height-relative:margin;v-text-anchor:middle" arcsize="5018f" o:gfxdata="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" fillcolor="#91bce3 [2164]" strokecolor="#5b9bd5 [3204]" strokeweight=".5pt">
+              <v:roundrect w14:anchorId="68AFDA76" id="Rounded Rectangle 1" o:spid="_x0000_s1029" style="position:absolute;margin-left:0;margin-top:43.4pt;width:154pt;height:121.5pt;z-index:251659264;visibility:visible;mso-wrap-style:square;mso-width-percent:0;mso-height-percent:0;mso-wrap-distance-left:9pt;mso-wrap-distance-top:0;mso-wrap-distance-right:9pt;mso-wrap-distance-bottom:0;mso-position-horizontal:absolute;mso-position-horizontal-relative:margin;mso-position-vertical:absolute;mso-position-vertical-relative:text;mso-width-percent:0;mso-height-percent:0;mso-width-relative:margin;mso-height-relative:margin;v-text-anchor:middle" arcsize="5018f" o:gfxdata="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" fillcolor="#91bce3 [2164]" strokecolor="#5b9bd5 [3204]" strokeweight=".5pt">
                 <v:fill color2="#7aaddd [2612]" rotate="t" colors="0 #b1cbe9;.5 #a3c1e5;1 #92b9e4" focus="100%" type="gradient">
                   <o:fill v:ext="view" type="gradientUnscaled"/>
                 </v:fill>
@@ -1323,7 +1333,7 @@
                         <w:jc w:val="center"/>
                       </w:pPr>
                       <w:r>
-                        <w:t>Credits View</w:t>
+                        <w:t>Title View</w:t>
                       </w:r>
                     </w:p>
                     <w:p>
@@ -1333,6 +1343,18 @@
                           <w:sz w:val="18"/>
                         </w:rPr>
                       </w:pPr>
+                      <w:r>
+                        <w:rPr>
+                          <w:sz w:val="18"/>
+                        </w:rPr>
+                        <w:t>Displays title of game.</w:t>
+                      </w:r>
+                      <w:r>
+                        <w:rPr>
+                          <w:sz w:val="18"/>
+                        </w:rPr>
+                        <w:br/>
+                      </w:r>
                       <w:r>
                         <w:rPr>
                           <w:sz w:val="18"/>
@@ -1364,7 +1386,7 @@
         <mc:AlternateContent>
           <mc:Choice Requires="wps">
             <w:drawing>
-              <wp:anchor distT="0" distB="0" distL="114300" distR="114300" simplePos="0" relativeHeight="251661312" behindDoc="0" locked="0" layoutInCell="1" allowOverlap="1" wp14:anchorId="0987E4BD" wp14:editId="3D5EEDD8">
+              <wp:anchor distT="0" distB="0" distL="114300" distR="114300" simplePos="0" relativeHeight="251661312" behindDoc="0" locked="0" layoutInCell="1" allowOverlap="1" wp14:anchorId="2EAF0729" wp14:editId="0BB2870A">
                 <wp:simplePos x="0" y="0"/>
                 <wp:positionH relativeFrom="margin">
                   <wp:posOffset>2400300</wp:posOffset>
@@ -1458,7 +1480,7 @@
           </mc:Choice>
           <mc:Fallback>
             <w:pict>
-              <v:roundrect w14:anchorId="0987E4BD" id="Rounded Rectangle 2" o:spid="_x0000_s1030" style="position:absolute;margin-left:189pt;margin-top:43.4pt;width:154pt;height:121.5pt;z-index:251661312;visibility:visible;mso-wrap-style:square;mso-width-percent:0;mso-height-percent:0;mso-wrap-distance-left:9pt;mso-wrap-distance-top:0;mso-wrap-distance-right:9pt;mso-wrap-distance-bottom:0;mso-position-horizontal:absolute;mso-position-horizontal-relative:margin;mso-position-vertical:absolute;mso-position-vertical-relative:text;mso-width-percent:0;mso-height-percent:0;mso-width-relative:margin;mso-height-relative:margin;v-text-anchor:middle" arcsize="5018f" o:gfxdata="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" fillcolor="#91bce3 [2164]" strokecolor="#5b9bd5 [3204]" strokeweight=".5pt">
+              <v:roundrect w14:anchorId="2EAF0729" id="Rounded Rectangle 2" o:spid="_x0000_s1030" style="position:absolute;margin-left:189pt;margin-top:43.4pt;width:154pt;height:121.5pt;z-index:251661312;visibility:visible;mso-wrap-style:square;mso-width-percent:0;mso-height-percent:0;mso-wrap-distance-left:9pt;mso-wrap-distance-top:0;mso-wrap-distance-right:9pt;mso-wrap-distance-bottom:0;mso-position-horizontal:absolute;mso-position-horizontal-relative:margin;mso-position-vertical:absolute;mso-position-vertical-relative:text;mso-width-percent:0;mso-height-percent:0;mso-width-relative:margin;mso-height-relative:margin;v-text-anchor:middle" arcsize="5018f" o:gfxdata="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" fillcolor="#91bce3 [2164]" strokecolor="#5b9bd5 [3204]" strokeweight=".5pt">
                 <v:fill color2="#7aaddd [2612]" rotate="t" colors="0 #b1cbe9;.5 #a3c1e5;1 #92b9e4" focus="100%" type="gradient">
                   <o:fill v:ext="view" type="gradientUnscaled"/>
                 </v:fill>
@@ -1514,7 +1536,7 @@
 </file>
 
 <file path=word/styles.xml><?xml version="1.0" encoding="utf-8"?>
-<w:styles xmlns:mc="http://schemas.openxmlformats.org/markup-compatibility/2006" xmlns:r="http://schemas.openxmlformats.org/officeDocument/2006/relationships" xmlns:w="http://schemas.openxmlformats.org/wordprocessingml/2006/main" xmlns:w14="http://schemas.microsoft.com/office/word/2010/wordml" xmlns:w15="http://schemas.microsoft.com/office/word/2012/wordml" mc:Ignorable="w14 w15">
+<w:styles xmlns:mc="http://schemas.openxmlformats.org/markup-compatibility/2006" xmlns:r="http://schemas.openxmlformats.org/officeDocument/2006/relationships" xmlns:w="http://schemas.openxmlformats.org/wordprocessingml/2006/main" xmlns:w14="http://schemas.microsoft.com/office/word/2010/wordml" xmlns:w15="http://schemas.microsoft.com/office/word/2012/wordml" xmlns:w16cex="http://schemas.microsoft.com/office/word/2018/wordml/cex" xmlns:w16cid="http://schemas.microsoft.com/office/word/2016/wordml/cid" xmlns:w16="http://schemas.microsoft.com/office/word/2018/wordml" xmlns:w16sdtdh="http://schemas.microsoft.com/office/word/2020/wordml/sdtdatahash" xmlns:w16se="http://schemas.microsoft.com/office/word/2015/wordml/symex" mc:Ignorable="w14 w15 w16se w16cid w16 w16cex w16sdtdh">
   <w:docDefaults>
     <w:rPrDefault>
       <w:rPr>
@@ -1530,7 +1552,7 @@
       </w:pPr>
     </w:pPrDefault>
   </w:docDefaults>
-  <w:latentStyles w:defLockedState="0" w:defUIPriority="99" w:defSemiHidden="0" w:defUnhideWhenUsed="0" w:defQFormat="0" w:count="371">
+  <w:latentStyles w:defLockedState="0" w:defUIPriority="99" w:defSemiHidden="0" w:defUnhideWhenUsed="0" w:defQFormat="0" w:count="376">
     <w:lsdException w:name="Normal" w:uiPriority="0" w:qFormat="1"/>
     <w:lsdException w:name="heading 1" w:uiPriority="9" w:qFormat="1"/>
     <w:lsdException w:name="heading 2" w:semiHidden="1" w:uiPriority="9" w:unhideWhenUsed="1" w:qFormat="1"/>
@@ -1636,7 +1658,6 @@
     <w:lsdException w:name="HTML Sample" w:semiHidden="1" w:unhideWhenUsed="1"/>
     <w:lsdException w:name="HTML Typewriter" w:semiHidden="1" w:unhideWhenUsed="1"/>
     <w:lsdException w:name="HTML Variable" w:semiHidden="1" w:unhideWhenUsed="1"/>
-    <w:lsdException w:name="Normal Table" w:semiHidden="1" w:unhideWhenUsed="1"/>
     <w:lsdException w:name="annotation subject" w:semiHidden="1" w:unhideWhenUsed="1"/>
     <w:lsdException w:name="No List" w:semiHidden="1" w:unhideWhenUsed="1"/>
     <w:lsdException w:name="Outline List 1" w:semiHidden="1" w:unhideWhenUsed="1"/>
@@ -1679,11 +1700,8 @@
     <w:lsdException w:name="Table Contemporary" w:semiHidden="1" w:unhideWhenUsed="1"/>
     <w:lsdException w:name="Table Elegant" w:semiHidden="1" w:unhideWhenUsed="1"/>
     <w:lsdException w:name="Table Professional" w:semiHidden="1" w:unhideWhenUsed="1"/>
-    <w:lsdException w:name="Table Subtle 1" w:semiHidden="1" w:unhideWhenUsed="1"/>
     <w:lsdException w:name="Table Subtle 2" w:semiHidden="1" w:unhideWhenUsed="1"/>
     <w:lsdException w:name="Table Web 1" w:semiHidden="1" w:unhideWhenUsed="1"/>
-    <w:lsdException w:name="Table Web 2" w:semiHidden="1" w:unhideWhenUsed="1"/>
-    <w:lsdException w:name="Table Web 3" w:semiHidden="1" w:unhideWhenUsed="1"/>
     <w:lsdException w:name="Balloon Text" w:semiHidden="1" w:unhideWhenUsed="1"/>
     <w:lsdException w:name="Table Grid" w:uiPriority="39"/>
     <w:lsdException w:name="Table Theme" w:semiHidden="1" w:unhideWhenUsed="1"/>
@@ -1902,6 +1920,11 @@
     <w:lsdException w:name="List Table 5 Dark Accent 6" w:uiPriority="50"/>
     <w:lsdException w:name="List Table 6 Colorful Accent 6" w:uiPriority="51"/>
     <w:lsdException w:name="List Table 7 Colorful Accent 6" w:uiPriority="52"/>
+    <w:lsdException w:name="Mention" w:semiHidden="1" w:unhideWhenUsed="1"/>
+    <w:lsdException w:name="Smart Hyperlink" w:semiHidden="1" w:unhideWhenUsed="1"/>
+    <w:lsdException w:name="Hashtag" w:semiHidden="1" w:unhideWhenUsed="1"/>
+    <w:lsdException w:name="Unresolved Mention" w:semiHidden="1" w:unhideWhenUsed="1"/>
+    <w:lsdException w:name="Smart Link" w:semiHidden="1" w:unhideWhenUsed="1"/>
   </w:latentStyles>
   <w:style w:type="paragraph" w:default="1" w:styleId="Normal">
     <w:name w:val="Normal"/>

</xml_diff>